<commit_message>
Added comments + slight adjustments
</commit_message>
<xml_diff>
--- a/Test Cases.docx
+++ b/Test Cases.docx
@@ -9,8 +9,8 @@
         <w:tblLook w:val="04A0" w:firstRow="1" w:lastRow="0" w:firstColumn="1" w:lastColumn="0" w:noHBand="0" w:noVBand="1"/>
       </w:tblPr>
       <w:tblGrid>
-        <w:gridCol w:w="8320"/>
-        <w:gridCol w:w="1030"/>
+        <w:gridCol w:w="8143"/>
+        <w:gridCol w:w="1207"/>
       </w:tblGrid>
       <w:tr>
         <w:trPr>
@@ -188,6 +188,13 @@
                 <w:bCs/>
               </w:rPr>
             </w:pPr>
+            <w:r>
+              <w:rPr>
+                <w:b/>
+                <w:bCs/>
+              </w:rPr>
+              <w:t>Pass</w:t>
+            </w:r>
           </w:p>
         </w:tc>
       </w:tr>
@@ -316,6 +323,13 @@
                 <w:bCs/>
               </w:rPr>
             </w:pPr>
+            <w:r>
+              <w:rPr>
+                <w:b/>
+                <w:bCs/>
+              </w:rPr>
+              <w:t>Pass</w:t>
+            </w:r>
           </w:p>
         </w:tc>
       </w:tr>
@@ -468,6 +482,13 @@
                 <w:bCs/>
               </w:rPr>
             </w:pPr>
+            <w:r>
+              <w:rPr>
+                <w:b/>
+                <w:bCs/>
+              </w:rPr>
+              <w:t>Pass</w:t>
+            </w:r>
           </w:p>
         </w:tc>
       </w:tr>
@@ -842,6 +863,30 @@
                 <w:bCs/>
               </w:rPr>
             </w:pPr>
+            <w:r>
+              <w:rPr>
+                <w:b/>
+                <w:bCs/>
+              </w:rPr>
+              <w:lastRenderedPageBreak/>
+              <w:t xml:space="preserve">Pass (Slight alterations to what messages are displayed in </w:t>
+            </w:r>
+            <w:proofErr w:type="spellStart"/>
+            <w:r>
+              <w:rPr>
+                <w:b/>
+                <w:bCs/>
+              </w:rPr>
+              <w:t>serverUI</w:t>
+            </w:r>
+            <w:proofErr w:type="spellEnd"/>
+            <w:r>
+              <w:rPr>
+                <w:b/>
+                <w:bCs/>
+              </w:rPr>
+              <w:t>)</w:t>
+            </w:r>
           </w:p>
         </w:tc>
       </w:tr>
@@ -1019,6 +1064,13 @@
                 <w:bCs/>
               </w:rPr>
             </w:pPr>
+            <w:r>
+              <w:rPr>
+                <w:b/>
+                <w:bCs/>
+              </w:rPr>
+              <w:t>Pass</w:t>
+            </w:r>
           </w:p>
         </w:tc>
       </w:tr>
@@ -1148,6 +1200,13 @@
                 <w:bCs/>
               </w:rPr>
             </w:pPr>
+            <w:r>
+              <w:rPr>
+                <w:b/>
+                <w:bCs/>
+              </w:rPr>
+              <w:t>Pass</w:t>
+            </w:r>
           </w:p>
         </w:tc>
       </w:tr>
@@ -1244,6 +1303,13 @@
                 <w:bCs/>
               </w:rPr>
             </w:pPr>
+            <w:r>
+              <w:rPr>
+                <w:b/>
+                <w:bCs/>
+              </w:rPr>
+              <w:t>Pass</w:t>
+            </w:r>
           </w:p>
         </w:tc>
       </w:tr>
@@ -1457,6 +1523,13 @@
                 <w:bCs/>
               </w:rPr>
             </w:pPr>
+            <w:r>
+              <w:rPr>
+                <w:b/>
+                <w:bCs/>
+              </w:rPr>
+              <w:t>Pass</w:t>
+            </w:r>
           </w:p>
         </w:tc>
       </w:tr>
@@ -1622,6 +1695,13 @@
                 <w:bCs/>
               </w:rPr>
             </w:pPr>
+            <w:r>
+              <w:rPr>
+                <w:b/>
+                <w:bCs/>
+              </w:rPr>
+              <w:t>Pass</w:t>
+            </w:r>
           </w:p>
         </w:tc>
       </w:tr>
@@ -1736,6 +1816,13 @@
                 <w:bCs/>
               </w:rPr>
             </w:pPr>
+            <w:r>
+              <w:rPr>
+                <w:b/>
+                <w:bCs/>
+              </w:rPr>
+              <w:t>Pass</w:t>
+            </w:r>
           </w:p>
         </w:tc>
       </w:tr>
@@ -1839,6 +1926,14 @@
                 <w:bCs/>
               </w:rPr>
             </w:pPr>
+            <w:r>
+              <w:rPr>
+                <w:b/>
+                <w:bCs/>
+              </w:rPr>
+              <w:lastRenderedPageBreak/>
+              <w:t>Pass</w:t>
+            </w:r>
           </w:p>
         </w:tc>
       </w:tr>
@@ -1959,6 +2054,13 @@
                 <w:bCs/>
               </w:rPr>
             </w:pPr>
+            <w:r>
+              <w:rPr>
+                <w:b/>
+                <w:bCs/>
+              </w:rPr>
+              <w:t>Pass</w:t>
+            </w:r>
           </w:p>
         </w:tc>
       </w:tr>
@@ -1995,8 +2097,16 @@
             </w:r>
           </w:p>
           <w:p>
+            <w:pPr>
+              <w:tabs>
+                <w:tab w:val="left" w:pos="5928"/>
+              </w:tabs>
+            </w:pPr>
             <w:r>
               <w:t>Instructions:</w:t>
+            </w:r>
+            <w:r>
+              <w:tab/>
             </w:r>
           </w:p>
           <w:p>
@@ -2094,6 +2204,13 @@
                 <w:bCs/>
               </w:rPr>
             </w:pPr>
+            <w:r>
+              <w:rPr>
+                <w:b/>
+                <w:bCs/>
+              </w:rPr>
+              <w:t>Pass</w:t>
+            </w:r>
           </w:p>
         </w:tc>
       </w:tr>

</xml_diff>